<commit_message>
input and output files names now asked by the program in main function
</commit_message>
<xml_diff>
--- a/sad_documentation.docx
+++ b/sad_documentation.docx
@@ -48,8 +48,21 @@
         <w:jc w:val="center"/>
       </w:pPr>
       <w:r>
-        <w:t>SAD Programming language</w:t>
-      </w:r>
+        <w:t xml:space="preserve">SAD </w:t>
+      </w:r>
+      <w:proofErr w:type="spellStart"/>
+      <w:r>
+        <w:t>Programming</w:t>
+      </w:r>
+      <w:proofErr w:type="spellEnd"/>
+      <w:r>
+        <w:t xml:space="preserve"> </w:t>
+      </w:r>
+      <w:proofErr w:type="spellStart"/>
+      <w:r>
+        <w:t>language</w:t>
+      </w:r>
+      <w:proofErr w:type="spellEnd"/>
     </w:p>
     <w:p/>
     <w:p/>
@@ -285,7 +298,119 @@
           <w:sz w:val="24"/>
           <w:szCs w:val="24"/>
         </w:rPr>
-        <w:t>A SAD suporta os seguintes tipos primitivos de valores: integrity (integer), breakdown (float), string e camus (boolean)</w:t>
+        <w:t xml:space="preserve">A SAD suporta os seguintes tipos primitivos de valores: </w:t>
+      </w:r>
+      <w:proofErr w:type="spellStart"/>
+      <w:r>
+        <w:rPr>
+          <w:sz w:val="24"/>
+          <w:szCs w:val="24"/>
+        </w:rPr>
+        <w:t>integrity</w:t>
+      </w:r>
+      <w:proofErr w:type="spellEnd"/>
+      <w:r>
+        <w:rPr>
+          <w:sz w:val="24"/>
+          <w:szCs w:val="24"/>
+        </w:rPr>
+        <w:t xml:space="preserve"> (</w:t>
+      </w:r>
+      <w:proofErr w:type="spellStart"/>
+      <w:r>
+        <w:rPr>
+          <w:sz w:val="24"/>
+          <w:szCs w:val="24"/>
+        </w:rPr>
+        <w:t>integer</w:t>
+      </w:r>
+      <w:proofErr w:type="spellEnd"/>
+      <w:r>
+        <w:rPr>
+          <w:sz w:val="24"/>
+          <w:szCs w:val="24"/>
+        </w:rPr>
+        <w:t xml:space="preserve">), </w:t>
+      </w:r>
+      <w:proofErr w:type="spellStart"/>
+      <w:r>
+        <w:rPr>
+          <w:sz w:val="24"/>
+          <w:szCs w:val="24"/>
+        </w:rPr>
+        <w:t>breakdown</w:t>
+      </w:r>
+      <w:proofErr w:type="spellEnd"/>
+      <w:r>
+        <w:rPr>
+          <w:sz w:val="24"/>
+          <w:szCs w:val="24"/>
+        </w:rPr>
+        <w:t xml:space="preserve"> (</w:t>
+      </w:r>
+      <w:proofErr w:type="spellStart"/>
+      <w:r>
+        <w:rPr>
+          <w:sz w:val="24"/>
+          <w:szCs w:val="24"/>
+        </w:rPr>
+        <w:t>float</w:t>
+      </w:r>
+      <w:proofErr w:type="spellEnd"/>
+      <w:r>
+        <w:rPr>
+          <w:sz w:val="24"/>
+          <w:szCs w:val="24"/>
+        </w:rPr>
+        <w:t xml:space="preserve">), </w:t>
+      </w:r>
+      <w:proofErr w:type="spellStart"/>
+      <w:r>
+        <w:rPr>
+          <w:sz w:val="24"/>
+          <w:szCs w:val="24"/>
+        </w:rPr>
+        <w:t>string</w:t>
+      </w:r>
+      <w:proofErr w:type="spellEnd"/>
+      <w:r>
+        <w:rPr>
+          <w:sz w:val="24"/>
+          <w:szCs w:val="24"/>
+        </w:rPr>
+        <w:t xml:space="preserve"> e </w:t>
+      </w:r>
+      <w:proofErr w:type="spellStart"/>
+      <w:r>
+        <w:rPr>
+          <w:sz w:val="24"/>
+          <w:szCs w:val="24"/>
+        </w:rPr>
+        <w:t>camus</w:t>
+      </w:r>
+      <w:proofErr w:type="spellEnd"/>
+      <w:r>
+        <w:rPr>
+          <w:sz w:val="24"/>
+          <w:szCs w:val="24"/>
+        </w:rPr>
+        <w:t xml:space="preserve"> (</w:t>
+      </w:r>
+      <w:proofErr w:type="spellStart"/>
+      <w:r>
+        <w:rPr>
+          <w:sz w:val="24"/>
+          <w:szCs w:val="24"/>
+        </w:rPr>
+        <w:t>boolean</w:t>
+      </w:r>
+      <w:proofErr w:type="spellEnd"/>
+      <w:r>
+        <w:rPr>
+          <w:sz w:val="24"/>
+          <w:szCs w:val="24"/>
+        </w:rPr>
+        <w:t>)</w:t>
       </w:r>
       <w:r>
         <w:rPr>
@@ -315,52 +440,244 @@
           <w:sz w:val="24"/>
           <w:szCs w:val="24"/>
         </w:rPr>
-        <w:t>- o tipo Integrity é o mesmo à int em outras linguagens, sendo aceitos apenas números inteiros.</w:t>
-      </w:r>
-    </w:p>
-    <w:p>
-      <w:pPr>
-        <w:rPr>
-          <w:sz w:val="24"/>
-          <w:szCs w:val="24"/>
-        </w:rPr>
-      </w:pPr>
-      <w:r>
-        <w:rPr>
-          <w:sz w:val="24"/>
-          <w:szCs w:val="24"/>
-        </w:rPr>
-        <w:t>- o tipo Breakdown é o mesmo à float em outras linguagens, sendo aceitos apenas números com ponto flutuante.</w:t>
-      </w:r>
-    </w:p>
-    <w:p>
-      <w:pPr>
-        <w:rPr>
-          <w:sz w:val="24"/>
-          <w:szCs w:val="24"/>
-        </w:rPr>
-      </w:pPr>
-      <w:r>
-        <w:rPr>
-          <w:sz w:val="24"/>
-          <w:szCs w:val="24"/>
-        </w:rPr>
-        <w:t>- o tipo string é o mesmo ao mesmo tipo outras linguagens, porém são apenas aceitos caracteres minúsculos, espaços e vírgulas.</w:t>
-      </w:r>
-    </w:p>
-    <w:p>
-      <w:pPr>
-        <w:rPr>
-          <w:sz w:val="24"/>
-          <w:szCs w:val="24"/>
-        </w:rPr>
-      </w:pPr>
-      <w:r>
-        <w:rPr>
-          <w:sz w:val="24"/>
-          <w:szCs w:val="24"/>
-        </w:rPr>
-        <w:t>- o tipo Camus é o mesmo ao bool em outras linguagens, seus valores aceitos são “suicide” sendo o equivalente ao “true” e “coffee” o equivalente ao “false”.</w:t>
+        <w:t xml:space="preserve">- </w:t>
+      </w:r>
+      <w:proofErr w:type="gramStart"/>
+      <w:r>
+        <w:rPr>
+          <w:sz w:val="24"/>
+          <w:szCs w:val="24"/>
+        </w:rPr>
+        <w:t>o</w:t>
+      </w:r>
+      <w:proofErr w:type="gramEnd"/>
+      <w:r>
+        <w:rPr>
+          <w:sz w:val="24"/>
+          <w:szCs w:val="24"/>
+        </w:rPr>
+        <w:t xml:space="preserve"> tipo </w:t>
+      </w:r>
+      <w:proofErr w:type="spellStart"/>
+      <w:r>
+        <w:rPr>
+          <w:sz w:val="24"/>
+          <w:szCs w:val="24"/>
+        </w:rPr>
+        <w:t>Integrity</w:t>
+      </w:r>
+      <w:proofErr w:type="spellEnd"/>
+      <w:r>
+        <w:rPr>
+          <w:sz w:val="24"/>
+          <w:szCs w:val="24"/>
+        </w:rPr>
+        <w:t xml:space="preserve"> é o mesmo à </w:t>
+      </w:r>
+      <w:proofErr w:type="spellStart"/>
+      <w:r>
+        <w:rPr>
+          <w:sz w:val="24"/>
+          <w:szCs w:val="24"/>
+        </w:rPr>
+        <w:t>int</w:t>
+      </w:r>
+      <w:proofErr w:type="spellEnd"/>
+      <w:r>
+        <w:rPr>
+          <w:sz w:val="24"/>
+          <w:szCs w:val="24"/>
+        </w:rPr>
+        <w:t xml:space="preserve"> em outras linguagens, sendo aceitos apenas números inteiros.</w:t>
+      </w:r>
+    </w:p>
+    <w:p>
+      <w:pPr>
+        <w:rPr>
+          <w:sz w:val="24"/>
+          <w:szCs w:val="24"/>
+        </w:rPr>
+      </w:pPr>
+      <w:r>
+        <w:rPr>
+          <w:sz w:val="24"/>
+          <w:szCs w:val="24"/>
+        </w:rPr>
+        <w:t xml:space="preserve">- </w:t>
+      </w:r>
+      <w:proofErr w:type="gramStart"/>
+      <w:r>
+        <w:rPr>
+          <w:sz w:val="24"/>
+          <w:szCs w:val="24"/>
+        </w:rPr>
+        <w:t>o</w:t>
+      </w:r>
+      <w:proofErr w:type="gramEnd"/>
+      <w:r>
+        <w:rPr>
+          <w:sz w:val="24"/>
+          <w:szCs w:val="24"/>
+        </w:rPr>
+        <w:t xml:space="preserve"> tipo </w:t>
+      </w:r>
+      <w:proofErr w:type="spellStart"/>
+      <w:r>
+        <w:rPr>
+          <w:sz w:val="24"/>
+          <w:szCs w:val="24"/>
+        </w:rPr>
+        <w:t>Breakdown</w:t>
+      </w:r>
+      <w:proofErr w:type="spellEnd"/>
+      <w:r>
+        <w:rPr>
+          <w:sz w:val="24"/>
+          <w:szCs w:val="24"/>
+        </w:rPr>
+        <w:t xml:space="preserve"> é o mesmo à </w:t>
+      </w:r>
+      <w:proofErr w:type="spellStart"/>
+      <w:r>
+        <w:rPr>
+          <w:sz w:val="24"/>
+          <w:szCs w:val="24"/>
+        </w:rPr>
+        <w:t>float</w:t>
+      </w:r>
+      <w:proofErr w:type="spellEnd"/>
+      <w:r>
+        <w:rPr>
+          <w:sz w:val="24"/>
+          <w:szCs w:val="24"/>
+        </w:rPr>
+        <w:t xml:space="preserve"> em outras linguagens, sendo aceitos apenas números com ponto flutuante.</w:t>
+      </w:r>
+    </w:p>
+    <w:p>
+      <w:pPr>
+        <w:rPr>
+          <w:sz w:val="24"/>
+          <w:szCs w:val="24"/>
+        </w:rPr>
+      </w:pPr>
+      <w:r>
+        <w:rPr>
+          <w:sz w:val="24"/>
+          <w:szCs w:val="24"/>
+        </w:rPr>
+        <w:t xml:space="preserve">- </w:t>
+      </w:r>
+      <w:proofErr w:type="gramStart"/>
+      <w:r>
+        <w:rPr>
+          <w:sz w:val="24"/>
+          <w:szCs w:val="24"/>
+        </w:rPr>
+        <w:t>o</w:t>
+      </w:r>
+      <w:proofErr w:type="gramEnd"/>
+      <w:r>
+        <w:rPr>
+          <w:sz w:val="24"/>
+          <w:szCs w:val="24"/>
+        </w:rPr>
+        <w:t xml:space="preserve"> tipo </w:t>
+      </w:r>
+      <w:proofErr w:type="spellStart"/>
+      <w:r>
+        <w:rPr>
+          <w:sz w:val="24"/>
+          <w:szCs w:val="24"/>
+        </w:rPr>
+        <w:t>string</w:t>
+      </w:r>
+      <w:proofErr w:type="spellEnd"/>
+      <w:r>
+        <w:rPr>
+          <w:sz w:val="24"/>
+          <w:szCs w:val="24"/>
+        </w:rPr>
+        <w:t xml:space="preserve"> é o mesmo ao mesmo tipo outras linguagens, porém são apenas aceitos caracteres minúsculos, espaços e vírgulas.</w:t>
+      </w:r>
+    </w:p>
+    <w:p>
+      <w:pPr>
+        <w:rPr>
+          <w:sz w:val="24"/>
+          <w:szCs w:val="24"/>
+        </w:rPr>
+      </w:pPr>
+      <w:r>
+        <w:rPr>
+          <w:sz w:val="24"/>
+          <w:szCs w:val="24"/>
+        </w:rPr>
+        <w:t xml:space="preserve">- </w:t>
+      </w:r>
+      <w:proofErr w:type="gramStart"/>
+      <w:r>
+        <w:rPr>
+          <w:sz w:val="24"/>
+          <w:szCs w:val="24"/>
+        </w:rPr>
+        <w:t>o</w:t>
+      </w:r>
+      <w:proofErr w:type="gramEnd"/>
+      <w:r>
+        <w:rPr>
+          <w:sz w:val="24"/>
+          <w:szCs w:val="24"/>
+        </w:rPr>
+        <w:t xml:space="preserve"> tipo Camus é o mesmo ao </w:t>
+      </w:r>
+      <w:proofErr w:type="spellStart"/>
+      <w:r>
+        <w:rPr>
+          <w:sz w:val="24"/>
+          <w:szCs w:val="24"/>
+        </w:rPr>
+        <w:t>bool</w:t>
+      </w:r>
+      <w:proofErr w:type="spellEnd"/>
+      <w:r>
+        <w:rPr>
+          <w:sz w:val="24"/>
+          <w:szCs w:val="24"/>
+        </w:rPr>
+        <w:t xml:space="preserve"> em outras linguagens, seus valores aceitos são “suicide” sendo o equivalente ao “</w:t>
+      </w:r>
+      <w:proofErr w:type="spellStart"/>
+      <w:r>
+        <w:rPr>
+          <w:sz w:val="24"/>
+          <w:szCs w:val="24"/>
+        </w:rPr>
+        <w:t>true</w:t>
+      </w:r>
+      <w:proofErr w:type="spellEnd"/>
+      <w:r>
+        <w:rPr>
+          <w:sz w:val="24"/>
+          <w:szCs w:val="24"/>
+        </w:rPr>
+        <w:t>” e “</w:t>
+      </w:r>
+      <w:proofErr w:type="spellStart"/>
+      <w:r>
+        <w:rPr>
+          <w:sz w:val="24"/>
+          <w:szCs w:val="24"/>
+        </w:rPr>
+        <w:t>coffee</w:t>
+      </w:r>
+      <w:proofErr w:type="spellEnd"/>
+      <w:r>
+        <w:rPr>
+          <w:sz w:val="24"/>
+          <w:szCs w:val="24"/>
+        </w:rPr>
+        <w:t>” o equivalente ao “false”.</w:t>
       </w:r>
     </w:p>
     <w:p>
@@ -447,57 +764,125 @@
           <w:szCs w:val="24"/>
         </w:rPr>
       </w:pPr>
-      <w:r>
-        <w:rPr>
-          <w:sz w:val="24"/>
-          <w:szCs w:val="24"/>
-        </w:rPr>
-        <w:t>integrityVar = 5</w:t>
-      </w:r>
-    </w:p>
-    <w:p>
-      <w:pPr>
-        <w:rPr>
-          <w:sz w:val="24"/>
-          <w:szCs w:val="24"/>
-        </w:rPr>
-      </w:pPr>
-      <w:r>
-        <w:rPr>
-          <w:sz w:val="24"/>
-          <w:szCs w:val="24"/>
-        </w:rPr>
-        <w:t>breakdownVar = 6.5</w:t>
-      </w:r>
-    </w:p>
-    <w:p>
-      <w:pPr>
-        <w:rPr>
-          <w:sz w:val="24"/>
-          <w:szCs w:val="24"/>
-        </w:rPr>
-      </w:pPr>
-      <w:r>
-        <w:rPr>
-          <w:sz w:val="24"/>
-          <w:szCs w:val="24"/>
-        </w:rPr>
-        <w:t>camusVar = suicide</w:t>
-      </w:r>
-    </w:p>
-    <w:p>
-      <w:pPr>
-        <w:rPr>
-          <w:sz w:val="24"/>
-          <w:szCs w:val="24"/>
-        </w:rPr>
-      </w:pPr>
-      <w:r>
-        <w:rPr>
-          <w:sz w:val="24"/>
-          <w:szCs w:val="24"/>
-        </w:rPr>
-        <w:t>stringVar = “thats a string”</w:t>
+      <w:proofErr w:type="spellStart"/>
+      <w:r>
+        <w:rPr>
+          <w:sz w:val="24"/>
+          <w:szCs w:val="24"/>
+        </w:rPr>
+        <w:t>integrityVar</w:t>
+      </w:r>
+      <w:proofErr w:type="spellEnd"/>
+      <w:r>
+        <w:rPr>
+          <w:sz w:val="24"/>
+          <w:szCs w:val="24"/>
+        </w:rPr>
+        <w:t xml:space="preserve"> = 5</w:t>
+      </w:r>
+    </w:p>
+    <w:p>
+      <w:pPr>
+        <w:rPr>
+          <w:sz w:val="24"/>
+          <w:szCs w:val="24"/>
+        </w:rPr>
+      </w:pPr>
+      <w:proofErr w:type="spellStart"/>
+      <w:r>
+        <w:rPr>
+          <w:sz w:val="24"/>
+          <w:szCs w:val="24"/>
+        </w:rPr>
+        <w:t>breakdownVar</w:t>
+      </w:r>
+      <w:proofErr w:type="spellEnd"/>
+      <w:r>
+        <w:rPr>
+          <w:sz w:val="24"/>
+          <w:szCs w:val="24"/>
+        </w:rPr>
+        <w:t xml:space="preserve"> = 6.5</w:t>
+      </w:r>
+    </w:p>
+    <w:p>
+      <w:pPr>
+        <w:rPr>
+          <w:sz w:val="24"/>
+          <w:szCs w:val="24"/>
+        </w:rPr>
+      </w:pPr>
+      <w:proofErr w:type="spellStart"/>
+      <w:r>
+        <w:rPr>
+          <w:sz w:val="24"/>
+          <w:szCs w:val="24"/>
+        </w:rPr>
+        <w:t>camusVar</w:t>
+      </w:r>
+      <w:proofErr w:type="spellEnd"/>
+      <w:r>
+        <w:rPr>
+          <w:sz w:val="24"/>
+          <w:szCs w:val="24"/>
+        </w:rPr>
+        <w:t xml:space="preserve"> = suicide</w:t>
+      </w:r>
+    </w:p>
+    <w:p>
+      <w:pPr>
+        <w:rPr>
+          <w:sz w:val="24"/>
+          <w:szCs w:val="24"/>
+        </w:rPr>
+      </w:pPr>
+      <w:proofErr w:type="spellStart"/>
+      <w:r>
+        <w:rPr>
+          <w:sz w:val="24"/>
+          <w:szCs w:val="24"/>
+        </w:rPr>
+        <w:t>stringVar</w:t>
+      </w:r>
+      <w:proofErr w:type="spellEnd"/>
+      <w:r>
+        <w:rPr>
+          <w:sz w:val="24"/>
+          <w:szCs w:val="24"/>
+        </w:rPr>
+        <w:t xml:space="preserve"> = “</w:t>
+      </w:r>
+      <w:proofErr w:type="spellStart"/>
+      <w:r>
+        <w:rPr>
+          <w:sz w:val="24"/>
+          <w:szCs w:val="24"/>
+        </w:rPr>
+        <w:t>thats</w:t>
+      </w:r>
+      <w:proofErr w:type="spellEnd"/>
+      <w:r>
+        <w:rPr>
+          <w:sz w:val="24"/>
+          <w:szCs w:val="24"/>
+        </w:rPr>
+        <w:t xml:space="preserve"> a </w:t>
+      </w:r>
+      <w:proofErr w:type="spellStart"/>
+      <w:r>
+        <w:rPr>
+          <w:sz w:val="24"/>
+          <w:szCs w:val="24"/>
+        </w:rPr>
+        <w:t>string</w:t>
+      </w:r>
+      <w:proofErr w:type="spellEnd"/>
+      <w:r>
+        <w:rPr>
+          <w:sz w:val="24"/>
+          <w:szCs w:val="24"/>
+        </w:rPr>
+        <w:t>”</w:t>
       </w:r>
     </w:p>
     <w:p>
@@ -553,8 +938,17 @@
           <w:sz w:val="24"/>
           <w:szCs w:val="24"/>
         </w:rPr>
-        <w:t>A linguagem SAD é composta pelo bloco what</w:t>
-      </w:r>
+        <w:t xml:space="preserve">A linguagem SAD é composta pelo bloco </w:t>
+      </w:r>
+      <w:proofErr w:type="spellStart"/>
+      <w:r>
+        <w:rPr>
+          <w:sz w:val="24"/>
+          <w:szCs w:val="24"/>
+        </w:rPr>
+        <w:t>what</w:t>
+      </w:r>
+      <w:proofErr w:type="spellEnd"/>
       <w:r>
         <w:rPr>
           <w:sz w:val="24"/>
@@ -567,8 +961,33 @@
           <w:sz w:val="24"/>
           <w:szCs w:val="24"/>
         </w:rPr>
-        <w:t>-ever, sendo comparado diretamente ao if</w:t>
-      </w:r>
+        <w:t>-</w:t>
+      </w:r>
+      <w:proofErr w:type="spellStart"/>
+      <w:r>
+        <w:rPr>
+          <w:sz w:val="24"/>
+          <w:szCs w:val="24"/>
+        </w:rPr>
+        <w:t>ever</w:t>
+      </w:r>
+      <w:proofErr w:type="spellEnd"/>
+      <w:r>
+        <w:rPr>
+          <w:sz w:val="24"/>
+          <w:szCs w:val="24"/>
+        </w:rPr>
+        <w:t xml:space="preserve">, sendo comparado diretamente ao </w:t>
+      </w:r>
+      <w:proofErr w:type="spellStart"/>
+      <w:r>
+        <w:rPr>
+          <w:sz w:val="24"/>
+          <w:szCs w:val="24"/>
+        </w:rPr>
+        <w:t>if</w:t>
+      </w:r>
+      <w:proofErr w:type="spellEnd"/>
       <w:r>
         <w:rPr>
           <w:sz w:val="24"/>
@@ -581,7 +1000,23 @@
           <w:sz w:val="24"/>
           <w:szCs w:val="24"/>
         </w:rPr>
-        <w:t>-else do Python, serve como um dos controles de fluxo da SAD, as comparações utilizadas não devem conter parênteses, já que a linguagem não suporta esse tipo de priorização de c</w:t>
+        <w:t>-</w:t>
+      </w:r>
+      <w:proofErr w:type="spellStart"/>
+      <w:r>
+        <w:rPr>
+          <w:sz w:val="24"/>
+          <w:szCs w:val="24"/>
+        </w:rPr>
+        <w:t>else</w:t>
+      </w:r>
+      <w:proofErr w:type="spellEnd"/>
+      <w:r>
+        <w:rPr>
+          <w:sz w:val="24"/>
+          <w:szCs w:val="24"/>
+        </w:rPr>
+        <w:t xml:space="preserve"> do Python, serve como um dos controles de fluxo da SAD, as comparações utilizadas não devem conter parênteses, já que a linguagem não suporta esse tipo de priorização de c</w:t>
       </w:r>
       <w:r>
         <w:rPr>
@@ -611,12 +1046,14 @@
         <w:rPr>
           <w:sz w:val="24"/>
           <w:szCs w:val="24"/>
-        </w:rPr>
-      </w:pPr>
-      <w:r>
-        <w:rPr>
-          <w:sz w:val="24"/>
-          <w:szCs w:val="24"/>
+          <w:lang w:val="en-US"/>
+        </w:rPr>
+      </w:pPr>
+      <w:r>
+        <w:rPr>
+          <w:sz w:val="24"/>
+          <w:szCs w:val="24"/>
+          <w:lang w:val="en-US"/>
         </w:rPr>
         <w:t>what damageVariable + goodVariable &gt;= legendaryVariable{</w:t>
       </w:r>
@@ -626,41 +1063,31 @@
         <w:rPr>
           <w:sz w:val="24"/>
           <w:szCs w:val="24"/>
-        </w:rPr>
-      </w:pPr>
-      <w:r>
-        <w:rPr>
-          <w:sz w:val="24"/>
-          <w:szCs w:val="24"/>
-        </w:rPr>
-        <w:t xml:space="preserve">  printingVariable = "ha ha, </w:t>
-      </w:r>
-      <w:r>
-        <w:rPr>
-          <w:sz w:val="24"/>
-          <w:szCs w:val="24"/>
-        </w:rPr>
-        <w:t>you are too weak</w:t>
-      </w:r>
-      <w:r>
-        <w:rPr>
-          <w:sz w:val="24"/>
-          <w:szCs w:val="24"/>
-        </w:rPr>
-        <w:t>"</w:t>
-      </w:r>
-    </w:p>
-    <w:p>
-      <w:pPr>
-        <w:rPr>
-          <w:sz w:val="24"/>
-          <w:szCs w:val="24"/>
-        </w:rPr>
-      </w:pPr>
-      <w:r>
-        <w:rPr>
-          <w:sz w:val="24"/>
-          <w:szCs w:val="24"/>
+          <w:lang w:val="en-US"/>
+        </w:rPr>
+      </w:pPr>
+      <w:r>
+        <w:rPr>
+          <w:sz w:val="24"/>
+          <w:szCs w:val="24"/>
+          <w:lang w:val="en-US"/>
+        </w:rPr>
+        <w:t xml:space="preserve">  printingVariable = "ha ha, you are too weak"</w:t>
+      </w:r>
+    </w:p>
+    <w:p>
+      <w:pPr>
+        <w:rPr>
+          <w:sz w:val="24"/>
+          <w:szCs w:val="24"/>
+          <w:lang w:val="en-US"/>
+        </w:rPr>
+      </w:pPr>
+      <w:r>
+        <w:rPr>
+          <w:sz w:val="24"/>
+          <w:szCs w:val="24"/>
+          <w:lang w:val="en-US"/>
         </w:rPr>
         <w:t>}</w:t>
       </w:r>
@@ -670,12 +1097,14 @@
         <w:rPr>
           <w:sz w:val="24"/>
           <w:szCs w:val="24"/>
-        </w:rPr>
-      </w:pPr>
-      <w:r>
-        <w:rPr>
-          <w:sz w:val="24"/>
-          <w:szCs w:val="24"/>
+          <w:lang w:val="en-US"/>
+        </w:rPr>
+      </w:pPr>
+      <w:r>
+        <w:rPr>
+          <w:sz w:val="24"/>
+          <w:szCs w:val="24"/>
+          <w:lang w:val="en-US"/>
         </w:rPr>
         <w:t>ever{</w:t>
       </w:r>
@@ -685,12 +1114,14 @@
         <w:rPr>
           <w:sz w:val="24"/>
           <w:szCs w:val="24"/>
-        </w:rPr>
-      </w:pPr>
-      <w:r>
-        <w:rPr>
-          <w:sz w:val="24"/>
-          <w:szCs w:val="24"/>
+          <w:lang w:val="en-US"/>
+        </w:rPr>
+      </w:pPr>
+      <w:r>
+        <w:rPr>
+          <w:sz w:val="24"/>
+          <w:szCs w:val="24"/>
+          <w:lang w:val="en-US"/>
         </w:rPr>
         <w:t xml:space="preserve">  printingVariable = "i declare the legendary </w:t>
       </w:r>
@@ -698,6 +1129,7 @@
         <w:rPr>
           <w:sz w:val="24"/>
           <w:szCs w:val="24"/>
+          <w:lang w:val="en-US"/>
         </w:rPr>
         <w:t>v</w:t>
       </w:r>
@@ -705,30 +1137,57 @@
         <w:rPr>
           <w:sz w:val="24"/>
           <w:szCs w:val="24"/>
-        </w:rPr>
-        <w:t>ariable</w:t>
-      </w:r>
-      <w:r>
-        <w:rPr>
-          <w:sz w:val="24"/>
-          <w:szCs w:val="24"/>
-        </w:rPr>
-        <w:t xml:space="preserve"> even legendary"</w:t>
-      </w:r>
-    </w:p>
-    <w:p>
-      <w:pPr>
-        <w:rPr>
-          <w:sz w:val="24"/>
-          <w:szCs w:val="24"/>
-        </w:rPr>
-      </w:pPr>
-      <w:r>
-        <w:rPr>
-          <w:sz w:val="24"/>
-          <w:szCs w:val="24"/>
-        </w:rPr>
-        <w:t xml:space="preserve">  legendaryVariable = legendaryVariable + 1</w:t>
+          <w:lang w:val="en-US"/>
+        </w:rPr>
+        <w:t>ariable even legendary"</w:t>
+      </w:r>
+    </w:p>
+    <w:p>
+      <w:pPr>
+        <w:rPr>
+          <w:sz w:val="24"/>
+          <w:szCs w:val="24"/>
+        </w:rPr>
+      </w:pPr>
+      <w:r>
+        <w:rPr>
+          <w:sz w:val="24"/>
+          <w:szCs w:val="24"/>
+          <w:lang w:val="en-US"/>
+        </w:rPr>
+        <w:t xml:space="preserve">  </w:t>
+      </w:r>
+      <w:proofErr w:type="spellStart"/>
+      <w:r>
+        <w:rPr>
+          <w:sz w:val="24"/>
+          <w:szCs w:val="24"/>
+        </w:rPr>
+        <w:t>legendaryVariable</w:t>
+      </w:r>
+      <w:proofErr w:type="spellEnd"/>
+      <w:r>
+        <w:rPr>
+          <w:sz w:val="24"/>
+          <w:szCs w:val="24"/>
+        </w:rPr>
+        <w:t xml:space="preserve"> = </w:t>
+      </w:r>
+      <w:proofErr w:type="spellStart"/>
+      <w:r>
+        <w:rPr>
+          <w:sz w:val="24"/>
+          <w:szCs w:val="24"/>
+        </w:rPr>
+        <w:t>legendaryVariable</w:t>
+      </w:r>
+      <w:proofErr w:type="spellEnd"/>
+      <w:r>
+        <w:rPr>
+          <w:sz w:val="24"/>
+          <w:szCs w:val="24"/>
+        </w:rPr>
+        <w:t xml:space="preserve"> + 1</w:t>
       </w:r>
     </w:p>
     <w:p>
@@ -868,12 +1327,14 @@
         <w:rPr>
           <w:sz w:val="24"/>
           <w:szCs w:val="24"/>
-        </w:rPr>
-      </w:pPr>
-      <w:r>
-        <w:rPr>
-          <w:sz w:val="24"/>
-          <w:szCs w:val="24"/>
+          <w:lang w:val="en-US"/>
+        </w:rPr>
+      </w:pPr>
+      <w:r>
+        <w:rPr>
+          <w:sz w:val="24"/>
+          <w:szCs w:val="24"/>
+          <w:lang w:val="en-US"/>
         </w:rPr>
         <w:t>sumResult = 5 + 10</w:t>
       </w:r>
@@ -883,12 +1344,14 @@
         <w:rPr>
           <w:sz w:val="24"/>
           <w:szCs w:val="24"/>
-        </w:rPr>
-      </w:pPr>
-      <w:r>
-        <w:rPr>
-          <w:sz w:val="24"/>
-          <w:szCs w:val="24"/>
+          <w:lang w:val="en-US"/>
+        </w:rPr>
+      </w:pPr>
+      <w:r>
+        <w:rPr>
+          <w:sz w:val="24"/>
+          <w:szCs w:val="24"/>
+          <w:lang w:val="en-US"/>
         </w:rPr>
         <w:t>minusResult = sumResult – 4</w:t>
       </w:r>
@@ -898,48 +1361,53 @@
         <w:rPr>
           <w:sz w:val="24"/>
           <w:szCs w:val="24"/>
-        </w:rPr>
-      </w:pPr>
-      <w:r>
-        <w:rPr>
-          <w:sz w:val="24"/>
-          <w:szCs w:val="24"/>
-        </w:rPr>
-        <w:t xml:space="preserve">multiResult = sumResult * </w:t>
-      </w:r>
-      <w:r>
-        <w:rPr>
-          <w:sz w:val="24"/>
-          <w:szCs w:val="24"/>
-        </w:rPr>
-        <w:t>minusResult</w:t>
-      </w:r>
-    </w:p>
-    <w:p>
-      <w:pPr>
-        <w:rPr>
-          <w:sz w:val="24"/>
-          <w:szCs w:val="24"/>
-        </w:rPr>
-      </w:pPr>
-      <w:r>
-        <w:rPr>
-          <w:sz w:val="24"/>
-          <w:szCs w:val="24"/>
-        </w:rPr>
-        <w:t>divResult = 5 / 10</w:t>
-      </w:r>
-    </w:p>
-    <w:p>
-      <w:pPr>
-        <w:rPr>
-          <w:sz w:val="24"/>
-          <w:szCs w:val="24"/>
-        </w:rPr>
-      </w:pPr>
-    </w:p>
-    <w:p>
-      <w:pPr>
+          <w:lang w:val="en-US"/>
+        </w:rPr>
+      </w:pPr>
+      <w:r>
+        <w:rPr>
+          <w:sz w:val="24"/>
+          <w:szCs w:val="24"/>
+          <w:lang w:val="en-US"/>
+        </w:rPr>
+        <w:t>multiResult = sumResult * minusResult</w:t>
+      </w:r>
+    </w:p>
+    <w:p>
+      <w:pPr>
+        <w:rPr>
+          <w:sz w:val="24"/>
+          <w:szCs w:val="24"/>
+        </w:rPr>
+      </w:pPr>
+      <w:proofErr w:type="spellStart"/>
+      <w:r>
+        <w:rPr>
+          <w:sz w:val="24"/>
+          <w:szCs w:val="24"/>
+        </w:rPr>
+        <w:t>divResult</w:t>
+      </w:r>
+      <w:proofErr w:type="spellEnd"/>
+      <w:r>
+        <w:rPr>
+          <w:sz w:val="24"/>
+          <w:szCs w:val="24"/>
+        </w:rPr>
+        <w:t xml:space="preserve"> = 5 / 10</w:t>
+      </w:r>
+    </w:p>
+    <w:p>
+      <w:pPr>
+        <w:rPr>
+          <w:sz w:val="24"/>
+          <w:szCs w:val="24"/>
+        </w:rPr>
+      </w:pPr>
+    </w:p>
+    <w:p>
+      <w:pPr>
+        <w:ind w:firstLine="708"/>
         <w:rPr>
           <w:b/>
           <w:bCs/>

</xml_diff>